<commit_message>
Added ROI function and angio processing instructions
</commit_message>
<xml_diff>
--- a/Angio processing instructions.docx
+++ b/Angio processing instructions.docx
@@ -1,63 +1,7 @@
 
 <file path=word/document.xml><?xml version="1.0" encoding="utf-8"?>
-<w:document xmlns:wpc="http://schemas.microsoft.com/office/word/2010/wordprocessingCanvas" xmlns:mo="http://schemas.microsoft.com/office/mac/office/2008/main" xmlns:mc="http://schemas.openxmlformats.org/markup-compatibility/2006" xmlns:mv="urn:schemas-microsoft-com:mac:vml" xmlns:o="urn:schemas-microsoft-com:office:office" xmlns:r="http://schemas.openxmlformats.org/officeDocument/2006/relationships" xmlns:m="http://schemas.openxmlformats.org/officeDocument/2006/math" xmlns:v="urn:schemas-microsoft-com:vml" xmlns:wp14="http://schemas.microsoft.com/office/word/2010/wordprocessingDrawing" xmlns:wp="http://schemas.openxmlformats.org/drawingml/2006/wordprocessingDrawing" xmlns:w10="urn:schemas-microsoft-com:office:word" xmlns:w="http://schemas.openxmlformats.org/wordprocessingml/2006/main" xmlns:w14="http://schemas.microsoft.com/office/word/2010/wordml" xmlns:wpg="http://schemas.microsoft.com/office/word/2010/wordprocessingGroup" xmlns:wpi="http://schemas.microsoft.com/office/word/2010/wordprocessingInk" xmlns:wne="http://schemas.microsoft.com/office/word/2006/wordml" xmlns:wps="http://schemas.microsoft.com/office/word/2010/wordprocessingShape" mc:Ignorable="w14 wp14">
+<w:document xmlns:wpc="http://schemas.microsoft.com/office/word/2010/wordprocessingCanvas" xmlns:mc="http://schemas.openxmlformats.org/markup-compatibility/2006" xmlns:o="urn:schemas-microsoft-com:office:office" xmlns:r="http://schemas.openxmlformats.org/officeDocument/2006/relationships" xmlns:m="http://schemas.openxmlformats.org/officeDocument/2006/math" xmlns:v="urn:schemas-microsoft-com:vml" xmlns:wp14="http://schemas.microsoft.com/office/word/2010/wordprocessingDrawing" xmlns:wp="http://schemas.openxmlformats.org/drawingml/2006/wordprocessingDrawing" xmlns:w10="urn:schemas-microsoft-com:office:word" xmlns:w="http://schemas.openxmlformats.org/wordprocessingml/2006/main" xmlns:w14="http://schemas.microsoft.com/office/word/2010/wordml" xmlns:wpg="http://schemas.microsoft.com/office/word/2010/wordprocessingGroup" xmlns:wpi="http://schemas.microsoft.com/office/word/2010/wordprocessingInk" xmlns:wne="http://schemas.microsoft.com/office/word/2006/wordml" xmlns:wps="http://schemas.microsoft.com/office/word/2010/wordprocessingShape" mc:Ignorable="w14 wp14">
   <w:body>
-    <w:p>
-      <w:pPr>
-        <w:jc w:val="both"/>
-        <w:rPr>
-          <w:rFonts w:ascii="Arial" w:hAnsi="Arial" w:cs="Arial"/>
-          <w:sz w:val="22"/>
-          <w:lang w:val="en-US"/>
-        </w:rPr>
-      </w:pPr>
-      <w:r>
-        <w:rPr>
-          <w:rFonts w:ascii="Arial" w:hAnsi="Arial" w:cs="Arial"/>
-          <w:sz w:val="22"/>
-          <w:lang w:val="en-US"/>
-        </w:rPr>
-        <w:t xml:space="preserve">This is an old description I once made about angio processing. </w:t>
-      </w:r>
-    </w:p>
-    <w:p>
-      <w:pPr>
-        <w:jc w:val="both"/>
-        <w:rPr>
-          <w:rFonts w:ascii="Arial" w:hAnsi="Arial" w:cs="Arial"/>
-          <w:sz w:val="22"/>
-          <w:lang w:val="en-US"/>
-        </w:rPr>
-      </w:pPr>
-      <w:r>
-        <w:rPr>
-          <w:rFonts w:ascii="Arial" w:hAnsi="Arial" w:cs="Arial"/>
-          <w:sz w:val="22"/>
-          <w:lang w:val="en-US"/>
-        </w:rPr>
-        <w:t>Segmentation in SPM12 is a bit different than described here, you have to select the option that deformation fields are stored, and you have to use the iy_ file during the normalize write procedure.</w:t>
-      </w:r>
-    </w:p>
-    <w:p>
-      <w:pPr>
-        <w:jc w:val="both"/>
-        <w:rPr>
-          <w:rFonts w:ascii="Arial" w:hAnsi="Arial" w:cs="Arial"/>
-          <w:sz w:val="22"/>
-          <w:lang w:val="en-US"/>
-        </w:rPr>
-      </w:pPr>
-    </w:p>
-    <w:p>
-      <w:pPr>
-        <w:jc w:val="both"/>
-        <w:rPr>
-          <w:rFonts w:ascii="Arial" w:hAnsi="Arial" w:cs="Arial"/>
-          <w:sz w:val="22"/>
-          <w:lang w:val="en-US"/>
-        </w:rPr>
-      </w:pPr>
-    </w:p>
     <w:p>
       <w:pPr>
         <w:jc w:val="both"/>
@@ -69,6 +13,7 @@
           <w:lang w:val="en-US"/>
         </w:rPr>
       </w:pPr>
+      <w:proofErr w:type="spellStart"/>
       <w:r>
         <w:rPr>
           <w:rFonts w:ascii="Arial" w:hAnsi="Arial" w:cs="Arial"/>
@@ -77,8 +22,31 @@
           <w:sz w:val="22"/>
           <w:lang w:val="en-US"/>
         </w:rPr>
-        <w:t>Angio scans analyseren</w:t>
-      </w:r>
+        <w:t>Angio</w:t>
+      </w:r>
+      <w:proofErr w:type="spellEnd"/>
+      <w:r>
+        <w:rPr>
+          <w:rFonts w:ascii="Arial" w:hAnsi="Arial" w:cs="Arial"/>
+          <w:b/>
+          <w:bCs/>
+          <w:sz w:val="22"/>
+          <w:lang w:val="en-US"/>
+        </w:rPr>
+        <w:t xml:space="preserve"> scans </w:t>
+      </w:r>
+      <w:proofErr w:type="spellStart"/>
+      <w:r>
+        <w:rPr>
+          <w:rFonts w:ascii="Arial" w:hAnsi="Arial" w:cs="Arial"/>
+          <w:b/>
+          <w:bCs/>
+          <w:sz w:val="22"/>
+          <w:lang w:val="en-US"/>
+        </w:rPr>
+        <w:t>analyseren</w:t>
+      </w:r>
+      <w:proofErr w:type="spellEnd"/>
       <w:r>
         <w:rPr>
           <w:rFonts w:ascii="Arial" w:hAnsi="Arial" w:cs="Arial"/>
@@ -157,14 +125,68 @@
         <w:rPr>
           <w:rFonts w:ascii="Arial" w:hAnsi="Arial" w:cs="Arial"/>
           <w:sz w:val="22"/>
-        </w:rPr>
-      </w:pPr>
-      <w:r>
-        <w:rPr>
-          <w:rFonts w:ascii="Arial" w:hAnsi="Arial" w:cs="Arial"/>
-          <w:sz w:val="22"/>
-        </w:rPr>
-        <w:t>anatomie segmenteren</w:t>
+          <w:lang w:val="en-US"/>
+        </w:rPr>
+      </w:pPr>
+      <w:proofErr w:type="spellStart"/>
+      <w:r>
+        <w:rPr>
+          <w:rFonts w:ascii="Arial" w:hAnsi="Arial" w:cs="Arial"/>
+          <w:sz w:val="22"/>
+          <w:lang w:val="en-US"/>
+        </w:rPr>
+        <w:t>anatomie</w:t>
+      </w:r>
+      <w:proofErr w:type="spellEnd"/>
+      <w:r>
+        <w:rPr>
+          <w:rFonts w:ascii="Arial" w:hAnsi="Arial" w:cs="Arial"/>
+          <w:sz w:val="22"/>
+          <w:lang w:val="en-US"/>
+        </w:rPr>
+        <w:t xml:space="preserve"> </w:t>
+      </w:r>
+      <w:proofErr w:type="spellStart"/>
+      <w:r>
+        <w:rPr>
+          <w:rFonts w:ascii="Arial" w:hAnsi="Arial" w:cs="Arial"/>
+          <w:sz w:val="22"/>
+          <w:lang w:val="en-US"/>
+        </w:rPr>
+        <w:t>segmenteren</w:t>
+      </w:r>
+      <w:proofErr w:type="spellEnd"/>
+      <w:r>
+        <w:rPr>
+          <w:lang w:val="en-US"/>
+        </w:rPr>
+        <w:t xml:space="preserve">. </w:t>
+      </w:r>
+      <w:r>
+        <w:rPr>
+          <w:rFonts w:ascii="Arial" w:hAnsi="Arial" w:cs="Arial"/>
+          <w:sz w:val="22"/>
+          <w:lang w:val="en-US"/>
+        </w:rPr>
+        <w:t xml:space="preserve">Segmentation in SPM12 is a bit different than described here, you have to select the option that deformation fields are stored, and you have to use the </w:t>
+      </w:r>
+      <w:proofErr w:type="spellStart"/>
+      <w:r>
+        <w:rPr>
+          <w:rFonts w:ascii="Arial" w:hAnsi="Arial" w:cs="Arial"/>
+          <w:sz w:val="22"/>
+          <w:lang w:val="en-US"/>
+        </w:rPr>
+        <w:t>iy</w:t>
+      </w:r>
+      <w:proofErr w:type="spellEnd"/>
+      <w:r>
+        <w:rPr>
+          <w:rFonts w:ascii="Arial" w:hAnsi="Arial" w:cs="Arial"/>
+          <w:sz w:val="22"/>
+          <w:lang w:val="en-US"/>
+        </w:rPr>
+        <w:t>_ file during the normalize write procedure.</w:t>
       </w:r>
     </w:p>
     <w:p>
@@ -178,12 +200,14 @@
         <w:rPr>
           <w:rFonts w:ascii="Arial" w:hAnsi="Arial" w:cs="Arial"/>
           <w:sz w:val="22"/>
-        </w:rPr>
-      </w:pPr>
-      <w:r>
-        <w:rPr>
-          <w:rFonts w:ascii="Arial" w:hAnsi="Arial" w:cs="Arial"/>
-          <w:sz w:val="22"/>
+          <w:lang w:val="en-US"/>
+        </w:rPr>
+      </w:pPr>
+      <w:r>
+        <w:rPr>
+          <w:rFonts w:ascii="Arial" w:hAnsi="Arial" w:cs="Arial"/>
+          <w:sz w:val="22"/>
+          <w:lang w:val="en-US"/>
         </w:rPr>
         <w:t>segment</w:t>
       </w:r>
@@ -199,15 +223,27 @@
         <w:rPr>
           <w:rFonts w:ascii="Arial" w:hAnsi="Arial" w:cs="Arial"/>
           <w:sz w:val="22"/>
-        </w:rPr>
-      </w:pPr>
-      <w:r>
-        <w:rPr>
-          <w:rFonts w:ascii="Arial" w:hAnsi="Arial" w:cs="Arial"/>
-          <w:sz w:val="22"/>
-        </w:rPr>
-        <w:t>data: anatomie</w:t>
-      </w:r>
+          <w:lang w:val="en-US"/>
+        </w:rPr>
+      </w:pPr>
+      <w:r>
+        <w:rPr>
+          <w:rFonts w:ascii="Arial" w:hAnsi="Arial" w:cs="Arial"/>
+          <w:sz w:val="22"/>
+          <w:lang w:val="en-US"/>
+        </w:rPr>
+        <w:t xml:space="preserve">data: </w:t>
+      </w:r>
+      <w:proofErr w:type="spellStart"/>
+      <w:r>
+        <w:rPr>
+          <w:rFonts w:ascii="Arial" w:hAnsi="Arial" w:cs="Arial"/>
+          <w:sz w:val="22"/>
+          <w:lang w:val="en-US"/>
+        </w:rPr>
+        <w:t>anatomie</w:t>
+      </w:r>
+      <w:proofErr w:type="spellEnd"/>
     </w:p>
     <w:p>
       <w:pPr>
@@ -226,8 +262,62 @@
         <w:rPr>
           <w:rFonts w:ascii="Arial" w:hAnsi="Arial" w:cs="Arial"/>
           <w:sz w:val="22"/>
-        </w:rPr>
-        <w:t>output files: niks aan veranderen</w:t>
+          <w:lang w:val="en-US"/>
+        </w:rPr>
+        <w:t xml:space="preserve">output files: </w:t>
+      </w:r>
+      <w:proofErr w:type="spellStart"/>
+      <w:r>
+        <w:rPr>
+          <w:rFonts w:ascii="Arial" w:hAnsi="Arial" w:cs="Arial"/>
+          <w:sz w:val="22"/>
+          <w:lang w:val="en-US"/>
+        </w:rPr>
+        <w:t>niks</w:t>
+      </w:r>
+      <w:proofErr w:type="spellEnd"/>
+      <w:r>
+        <w:rPr>
+          <w:rFonts w:ascii="Arial" w:hAnsi="Arial" w:cs="Arial"/>
+          <w:sz w:val="22"/>
+          <w:lang w:val="en-US"/>
+        </w:rPr>
+        <w:t xml:space="preserve"> </w:t>
+      </w:r>
+      <w:proofErr w:type="spellStart"/>
+      <w:r>
+        <w:rPr>
+          <w:rFonts w:ascii="Arial" w:hAnsi="Arial" w:cs="Arial"/>
+          <w:sz w:val="22"/>
+          <w:lang w:val="en-US"/>
+        </w:rPr>
+        <w:t>aan</w:t>
+      </w:r>
+      <w:proofErr w:type="spellEnd"/>
+      <w:r>
+        <w:rPr>
+          <w:rFonts w:ascii="Arial" w:hAnsi="Arial" w:cs="Arial"/>
+          <w:sz w:val="22"/>
+          <w:lang w:val="en-US"/>
+        </w:rPr>
+        <w:t xml:space="preserve"> </w:t>
+      </w:r>
+      <w:proofErr w:type="spellStart"/>
+      <w:r>
+        <w:rPr>
+          <w:rFonts w:ascii="Arial" w:hAnsi="Arial" w:cs="Arial"/>
+          <w:sz w:val="22"/>
+          <w:lang w:val="en-US"/>
+        </w:rPr>
+        <w:t>verande</w:t>
+      </w:r>
+      <w:proofErr w:type="spellEnd"/>
+      <w:r>
+        <w:rPr>
+          <w:rFonts w:ascii="Arial" w:hAnsi="Arial" w:cs="Arial"/>
+          <w:sz w:val="22"/>
+        </w:rPr>
+        <w:t>ren</w:t>
       </w:r>
     </w:p>
     <w:p>
@@ -294,15 +384,49 @@
           <w:rFonts w:ascii="Arial" w:hAnsi="Arial" w:cs="Arial"/>
           <w:sz w:val="22"/>
         </w:rPr>
-        <w:t>dit geeft in het anatomie-mapje 3 .nii files (c1, c2 en m) en twee .mat files, de _seg_inv_sn.mat</w:t>
-      </w:r>
-      <w:r>
-        <w:rPr>
-          <w:rFonts w:ascii="Arial" w:hAnsi="Arial" w:cs="Arial"/>
-          <w:sz w:val="22"/>
-        </w:rPr>
-        <w:t>/iy_ANAT.nii</w:t>
-      </w:r>
+        <w:t>dit geeft in het anatomie-mapje 3 .</w:t>
+      </w:r>
+      <w:proofErr w:type="spellStart"/>
+      <w:r>
+        <w:rPr>
+          <w:rFonts w:ascii="Arial" w:hAnsi="Arial" w:cs="Arial"/>
+          <w:sz w:val="22"/>
+        </w:rPr>
+        <w:t>nii</w:t>
+      </w:r>
+      <w:proofErr w:type="spellEnd"/>
+      <w:r>
+        <w:rPr>
+          <w:rFonts w:ascii="Arial" w:hAnsi="Arial" w:cs="Arial"/>
+          <w:sz w:val="22"/>
+        </w:rPr>
+        <w:t xml:space="preserve"> files (c1, c2 en m) en twee .mat files, de _</w:t>
+      </w:r>
+      <w:proofErr w:type="spellStart"/>
+      <w:r>
+        <w:rPr>
+          <w:rFonts w:ascii="Arial" w:hAnsi="Arial" w:cs="Arial"/>
+          <w:sz w:val="22"/>
+        </w:rPr>
+        <w:t>seg_inv_sn.mat</w:t>
+      </w:r>
+      <w:proofErr w:type="spellEnd"/>
+      <w:r>
+        <w:rPr>
+          <w:rFonts w:ascii="Arial" w:hAnsi="Arial" w:cs="Arial"/>
+          <w:sz w:val="22"/>
+        </w:rPr>
+        <w:t>/</w:t>
+      </w:r>
+      <w:proofErr w:type="spellStart"/>
+      <w:r>
+        <w:rPr>
+          <w:rFonts w:ascii="Arial" w:hAnsi="Arial" w:cs="Arial"/>
+          <w:sz w:val="22"/>
+        </w:rPr>
+        <w:t>iy_ANAT.nii</w:t>
+      </w:r>
+      <w:proofErr w:type="spellEnd"/>
       <w:r>
         <w:rPr>
           <w:rFonts w:ascii="Arial" w:hAnsi="Arial" w:cs="Arial"/>
@@ -329,7 +453,48 @@
           <w:rFonts w:ascii="Arial" w:hAnsi="Arial" w:cs="Arial"/>
           <w:sz w:val="22"/>
         </w:rPr>
-        <w:t xml:space="preserve">angio scan coregistreren met anatomie (zie preproc_angio voorbeeld-batch), met behulp van de referentie-angio scan (dus niet de ‘gewone’ FA27). De referentie angio-scan is een van de angio-scans die gemaakt worden, zie batch voor welke file waar moet (let op nummers ANG1 en ANG2, en op nummers 0002 en 0004!). </w:t>
+        <w:t xml:space="preserve">angio scan </w:t>
+      </w:r>
+      <w:proofErr w:type="spellStart"/>
+      <w:r>
+        <w:rPr>
+          <w:rFonts w:ascii="Arial" w:hAnsi="Arial" w:cs="Arial"/>
+          <w:sz w:val="22"/>
+        </w:rPr>
+        <w:t>coregistreren</w:t>
+      </w:r>
+      <w:proofErr w:type="spellEnd"/>
+      <w:r>
+        <w:rPr>
+          <w:rFonts w:ascii="Arial" w:hAnsi="Arial" w:cs="Arial"/>
+          <w:sz w:val="22"/>
+        </w:rPr>
+        <w:t xml:space="preserve"> </w:t>
+      </w:r>
+      <w:bookmarkStart w:id="0" w:name="_GoBack"/>
+      <w:bookmarkEnd w:id="0"/>
+      <w:r>
+        <w:rPr>
+          <w:rFonts w:ascii="Arial" w:hAnsi="Arial" w:cs="Arial"/>
+          <w:sz w:val="22"/>
+        </w:rPr>
+        <w:t xml:space="preserve">met anatomie (zie </w:t>
+      </w:r>
+      <w:proofErr w:type="spellStart"/>
+      <w:r>
+        <w:rPr>
+          <w:rFonts w:ascii="Arial" w:hAnsi="Arial" w:cs="Arial"/>
+          <w:sz w:val="22"/>
+        </w:rPr>
+        <w:t>preproc_angio</w:t>
+      </w:r>
+      <w:proofErr w:type="spellEnd"/>
+      <w:r>
+        <w:rPr>
+          <w:rFonts w:ascii="Arial" w:hAnsi="Arial" w:cs="Arial"/>
+          <w:sz w:val="22"/>
+        </w:rPr>
+        <w:t xml:space="preserve"> voorbeeld-batch), met behulp van de referentie-angio scan (dus niet de ‘gewone’ FA27). De referentie angio-scan is een van de angio-scans die gemaakt worden, zie batch voor welke file waar moet (let op nummers ANG1 en ANG2, en op nummers 0002 en 0004!). </w:t>
       </w:r>
       <w:r>
         <w:rPr>
@@ -352,13 +517,31 @@
           <w:sz w:val="22"/>
         </w:rPr>
       </w:pPr>
-      <w:r>
-        <w:rPr>
-          <w:rFonts w:ascii="Arial" w:hAnsi="Arial" w:cs="Arial"/>
-          <w:sz w:val="22"/>
-        </w:rPr>
-        <w:t>normalize: write</w:t>
-      </w:r>
+      <w:proofErr w:type="spellStart"/>
+      <w:r>
+        <w:rPr>
+          <w:rFonts w:ascii="Arial" w:hAnsi="Arial" w:cs="Arial"/>
+          <w:sz w:val="22"/>
+        </w:rPr>
+        <w:t>normalize</w:t>
+      </w:r>
+      <w:proofErr w:type="spellEnd"/>
+      <w:r>
+        <w:rPr>
+          <w:rFonts w:ascii="Arial" w:hAnsi="Arial" w:cs="Arial"/>
+          <w:sz w:val="22"/>
+        </w:rPr>
+        <w:t xml:space="preserve">: </w:t>
+      </w:r>
+      <w:proofErr w:type="spellStart"/>
+      <w:r>
+        <w:rPr>
+          <w:rFonts w:ascii="Arial" w:hAnsi="Arial" w:cs="Arial"/>
+          <w:sz w:val="22"/>
+        </w:rPr>
+        <w:t>write</w:t>
+      </w:r>
+      <w:proofErr w:type="spellEnd"/>
     </w:p>
     <w:p>
       <w:pPr>
@@ -394,12 +577,21 @@
           <w:sz w:val="22"/>
         </w:rPr>
       </w:pPr>
-      <w:r>
-        <w:rPr>
-          <w:rFonts w:ascii="Arial" w:hAnsi="Arial" w:cs="Arial"/>
-          <w:sz w:val="22"/>
-        </w:rPr>
-        <w:t>Deformation field</w:t>
+      <w:proofErr w:type="spellStart"/>
+      <w:r>
+        <w:rPr>
+          <w:rFonts w:ascii="Arial" w:hAnsi="Arial" w:cs="Arial"/>
+          <w:sz w:val="22"/>
+        </w:rPr>
+        <w:t>Deformation</w:t>
+      </w:r>
+      <w:proofErr w:type="spellEnd"/>
+      <w:r>
+        <w:rPr>
+          <w:rFonts w:ascii="Arial" w:hAnsi="Arial" w:cs="Arial"/>
+          <w:sz w:val="22"/>
+        </w:rPr>
+        <w:t xml:space="preserve"> field</w:t>
       </w:r>
       <w:r>
         <w:rPr>
@@ -408,6 +600,7 @@
         </w:rPr>
         <w:t xml:space="preserve"> = </w:t>
       </w:r>
+      <w:proofErr w:type="spellStart"/>
       <w:r>
         <w:rPr>
           <w:rFonts w:ascii="Arial" w:hAnsi="Arial" w:cs="Arial"/>
@@ -429,6 +622,7 @@
         </w:rPr>
         <w:t>nii</w:t>
       </w:r>
+      <w:proofErr w:type="spellEnd"/>
       <w:r>
         <w:rPr>
           <w:rFonts w:ascii="Arial" w:hAnsi="Arial" w:cs="Arial"/>
@@ -465,23 +659,131 @@
           <w:sz w:val="22"/>
           <w:lang w:val="en-GB"/>
         </w:rPr>
-        <w:t>write = brainmask.nii (hale</w:t>
-      </w:r>
-      <w:r>
-        <w:rPr>
-          <w:rFonts w:ascii="Arial" w:hAnsi="Arial" w:cs="Arial"/>
-          <w:sz w:val="22"/>
-          <w:lang w:val="en-GB"/>
-        </w:rPr>
-        <w:t>n uit usr/local/matlabtools/spm8</w:t>
-      </w:r>
-      <w:r>
-        <w:rPr>
-          <w:rFonts w:ascii="Arial" w:hAnsi="Arial" w:cs="Arial"/>
-          <w:sz w:val="22"/>
-          <w:lang w:val="en-GB"/>
-        </w:rPr>
-        <w:t>/apriori)</w:t>
+        <w:t xml:space="preserve">write = </w:t>
+      </w:r>
+      <w:proofErr w:type="spellStart"/>
+      <w:r>
+        <w:rPr>
+          <w:rFonts w:ascii="Arial" w:hAnsi="Arial" w:cs="Arial"/>
+          <w:sz w:val="22"/>
+          <w:lang w:val="en-GB"/>
+        </w:rPr>
+        <w:t>brainmask.nii</w:t>
+      </w:r>
+      <w:proofErr w:type="spellEnd"/>
+      <w:r>
+        <w:rPr>
+          <w:rFonts w:ascii="Arial" w:hAnsi="Arial" w:cs="Arial"/>
+          <w:sz w:val="22"/>
+          <w:lang w:val="en-GB"/>
+        </w:rPr>
+        <w:t xml:space="preserve"> (</w:t>
+      </w:r>
+      <w:proofErr w:type="spellStart"/>
+      <w:r>
+        <w:rPr>
+          <w:rFonts w:ascii="Arial" w:hAnsi="Arial" w:cs="Arial"/>
+          <w:sz w:val="22"/>
+          <w:lang w:val="en-GB"/>
+        </w:rPr>
+        <w:t>hale</w:t>
+      </w:r>
+      <w:r>
+        <w:rPr>
+          <w:rFonts w:ascii="Arial" w:hAnsi="Arial" w:cs="Arial"/>
+          <w:sz w:val="22"/>
+          <w:lang w:val="en-GB"/>
+        </w:rPr>
+        <w:t>n</w:t>
+      </w:r>
+      <w:proofErr w:type="spellEnd"/>
+      <w:r>
+        <w:rPr>
+          <w:rFonts w:ascii="Arial" w:hAnsi="Arial" w:cs="Arial"/>
+          <w:sz w:val="22"/>
+          <w:lang w:val="en-GB"/>
+        </w:rPr>
+        <w:t xml:space="preserve"> </w:t>
+      </w:r>
+      <w:proofErr w:type="spellStart"/>
+      <w:r>
+        <w:rPr>
+          <w:rFonts w:ascii="Arial" w:hAnsi="Arial" w:cs="Arial"/>
+          <w:sz w:val="22"/>
+          <w:lang w:val="en-GB"/>
+        </w:rPr>
+        <w:t>uit</w:t>
+      </w:r>
+      <w:proofErr w:type="spellEnd"/>
+      <w:r>
+        <w:rPr>
+          <w:rFonts w:ascii="Arial" w:hAnsi="Arial" w:cs="Arial"/>
+          <w:sz w:val="22"/>
+          <w:lang w:val="en-GB"/>
+        </w:rPr>
+        <w:t xml:space="preserve"> </w:t>
+      </w:r>
+      <w:proofErr w:type="spellStart"/>
+      <w:r>
+        <w:rPr>
+          <w:rFonts w:ascii="Arial" w:hAnsi="Arial" w:cs="Arial"/>
+          <w:sz w:val="22"/>
+          <w:lang w:val="en-GB"/>
+        </w:rPr>
+        <w:t>usr</w:t>
+      </w:r>
+      <w:proofErr w:type="spellEnd"/>
+      <w:r>
+        <w:rPr>
+          <w:rFonts w:ascii="Arial" w:hAnsi="Arial" w:cs="Arial"/>
+          <w:sz w:val="22"/>
+          <w:lang w:val="en-GB"/>
+        </w:rPr>
+        <w:t>/local/</w:t>
+      </w:r>
+      <w:proofErr w:type="spellStart"/>
+      <w:r>
+        <w:rPr>
+          <w:rFonts w:ascii="Arial" w:hAnsi="Arial" w:cs="Arial"/>
+          <w:sz w:val="22"/>
+          <w:lang w:val="en-GB"/>
+        </w:rPr>
+        <w:t>matlabtools</w:t>
+      </w:r>
+      <w:proofErr w:type="spellEnd"/>
+      <w:r>
+        <w:rPr>
+          <w:rFonts w:ascii="Arial" w:hAnsi="Arial" w:cs="Arial"/>
+          <w:sz w:val="22"/>
+          <w:lang w:val="en-GB"/>
+        </w:rPr>
+        <w:t>/spm8</w:t>
+      </w:r>
+      <w:r>
+        <w:rPr>
+          <w:rFonts w:ascii="Arial" w:hAnsi="Arial" w:cs="Arial"/>
+          <w:sz w:val="22"/>
+          <w:lang w:val="en-GB"/>
+        </w:rPr>
+        <w:t>/</w:t>
+      </w:r>
+      <w:proofErr w:type="spellStart"/>
+      <w:r>
+        <w:rPr>
+          <w:rFonts w:ascii="Arial" w:hAnsi="Arial" w:cs="Arial"/>
+          <w:sz w:val="22"/>
+          <w:lang w:val="en-GB"/>
+        </w:rPr>
+        <w:t>apriori</w:t>
+      </w:r>
+      <w:proofErr w:type="spellEnd"/>
+      <w:r>
+        <w:rPr>
+          <w:rFonts w:ascii="Arial" w:hAnsi="Arial" w:cs="Arial"/>
+          <w:sz w:val="22"/>
+          <w:lang w:val="en-GB"/>
+        </w:rPr>
+        <w:t>)</w:t>
       </w:r>
     </w:p>
     <w:p>
@@ -497,18 +799,26 @@
           <w:sz w:val="22"/>
         </w:rPr>
       </w:pPr>
-      <w:r>
-        <w:rPr>
-          <w:rFonts w:ascii="Arial" w:hAnsi="Arial" w:cs="Arial"/>
-          <w:sz w:val="22"/>
-        </w:rPr>
-        <w:t xml:space="preserve">writing options </w:t>
-      </w:r>
-      <w:r>
-        <w:rPr>
-          <w:rFonts w:ascii="Arial" w:hAnsi="Arial" w:cs="Arial"/>
-          <w:sz w:val="22"/>
-          <w:lang w:val="en-GB"/>
+      <w:proofErr w:type="spellStart"/>
+      <w:r>
+        <w:rPr>
+          <w:rFonts w:ascii="Arial" w:hAnsi="Arial" w:cs="Arial"/>
+          <w:sz w:val="22"/>
+        </w:rPr>
+        <w:t>writing</w:t>
+      </w:r>
+      <w:proofErr w:type="spellEnd"/>
+      <w:r>
+        <w:rPr>
+          <w:rFonts w:ascii="Arial" w:hAnsi="Arial" w:cs="Arial"/>
+          <w:sz w:val="22"/>
+        </w:rPr>
+        <w:t xml:space="preserve"> options </w:t>
+      </w:r>
+      <w:r>
+        <w:rPr>
+          <w:rFonts w:ascii="Arial" w:hAnsi="Arial" w:cs="Arial"/>
+          <w:sz w:val="22"/>
         </w:rPr>
         <w:t>à</w:t>
       </w:r>
@@ -517,7 +827,55 @@
           <w:rFonts w:ascii="Arial" w:hAnsi="Arial" w:cs="Arial"/>
           <w:sz w:val="22"/>
         </w:rPr>
-        <w:t xml:space="preserve"> bounding box groot genoeg maken, voxel size 1 x 1 x 1</w:t>
+        <w:t xml:space="preserve"> </w:t>
+      </w:r>
+      <w:proofErr w:type="spellStart"/>
+      <w:r>
+        <w:rPr>
+          <w:rFonts w:ascii="Arial" w:hAnsi="Arial" w:cs="Arial"/>
+          <w:sz w:val="22"/>
+        </w:rPr>
+        <w:t>bounding</w:t>
+      </w:r>
+      <w:proofErr w:type="spellEnd"/>
+      <w:r>
+        <w:rPr>
+          <w:rFonts w:ascii="Arial" w:hAnsi="Arial" w:cs="Arial"/>
+          <w:sz w:val="22"/>
+        </w:rPr>
+        <w:t xml:space="preserve"> box groot genoeg maken, </w:t>
+      </w:r>
+      <w:proofErr w:type="spellStart"/>
+      <w:r>
+        <w:rPr>
+          <w:rFonts w:ascii="Arial" w:hAnsi="Arial" w:cs="Arial"/>
+          <w:sz w:val="22"/>
+        </w:rPr>
+        <w:t>voxel</w:t>
+      </w:r>
+      <w:proofErr w:type="spellEnd"/>
+      <w:r>
+        <w:rPr>
+          <w:rFonts w:ascii="Arial" w:hAnsi="Arial" w:cs="Arial"/>
+          <w:sz w:val="22"/>
+        </w:rPr>
+        <w:t xml:space="preserve"> </w:t>
+      </w:r>
+      <w:proofErr w:type="spellStart"/>
+      <w:r>
+        <w:rPr>
+          <w:rFonts w:ascii="Arial" w:hAnsi="Arial" w:cs="Arial"/>
+          <w:sz w:val="22"/>
+        </w:rPr>
+        <w:t>size</w:t>
+      </w:r>
+      <w:proofErr w:type="spellEnd"/>
+      <w:r>
+        <w:rPr>
+          <w:rFonts w:ascii="Arial" w:hAnsi="Arial" w:cs="Arial"/>
+          <w:sz w:val="22"/>
+        </w:rPr>
+        <w:t xml:space="preserve"> 1 x 1 x 1</w:t>
       </w:r>
     </w:p>
     <w:p>
@@ -552,23 +910,344 @@
         <w:rPr>
           <w:rFonts w:ascii="Arial" w:hAnsi="Arial" w:cs="Arial"/>
           <w:sz w:val="22"/>
-        </w:rPr>
-      </w:pPr>
-      <w:r>
-        <w:rPr>
-          <w:rFonts w:ascii="Arial" w:hAnsi="Arial" w:cs="Arial"/>
-          <w:sz w:val="22"/>
-        </w:rPr>
-        <w:t xml:space="preserve">Dit geeft een wbrainmask.nii. Deze samen met rangio (threshold 50-100 in MRIcron) als overlay over anatomie leggen in MRIcron. Kijken wat de beste drempel zou kunnen zijn, zodat de vaten die je wilt zien nog te zien zijn en de vaten die je niet wilt zien, niet. </w:t>
-      </w:r>
-      <w:r>
-        <w:rPr>
-          <w:rFonts w:ascii="Arial" w:hAnsi="Arial" w:cs="Arial"/>
-          <w:sz w:val="22"/>
-          <w:lang w:val="en-GB"/>
-        </w:rPr>
-        <w:t>Drempel is bv 0.001, 0.01 of 0.1.</w:t>
-      </w:r>
+          <w:lang w:val="en-US"/>
+        </w:rPr>
+      </w:pPr>
+      <w:r>
+        <w:rPr>
+          <w:rFonts w:ascii="Arial" w:hAnsi="Arial" w:cs="Arial"/>
+          <w:sz w:val="22"/>
+        </w:rPr>
+        <w:t xml:space="preserve">Dit geeft een </w:t>
+      </w:r>
+      <w:proofErr w:type="spellStart"/>
+      <w:r>
+        <w:rPr>
+          <w:rFonts w:ascii="Arial" w:hAnsi="Arial" w:cs="Arial"/>
+          <w:sz w:val="22"/>
+        </w:rPr>
+        <w:t>wbrainmask.nii</w:t>
+      </w:r>
+      <w:proofErr w:type="spellEnd"/>
+      <w:r>
+        <w:rPr>
+          <w:rFonts w:ascii="Arial" w:hAnsi="Arial" w:cs="Arial"/>
+          <w:sz w:val="22"/>
+        </w:rPr>
+        <w:t xml:space="preserve">. </w:t>
+      </w:r>
+    </w:p>
+    <w:p>
+      <w:pPr>
+        <w:numPr>
+          <w:ilvl w:val="2"/>
+          <w:numId w:val="3"/>
+        </w:numPr>
+        <w:spacing w:line="276" w:lineRule="auto"/>
+        <w:jc w:val="both"/>
+        <w:rPr>
+          <w:rFonts w:ascii="Arial" w:hAnsi="Arial" w:cs="Arial"/>
+          <w:sz w:val="22"/>
+          <w:lang w:val="en-US"/>
+        </w:rPr>
+      </w:pPr>
+      <w:r>
+        <w:rPr>
+          <w:rFonts w:ascii="Arial" w:hAnsi="Arial" w:cs="Arial"/>
+          <w:sz w:val="22"/>
+          <w:lang w:val="en-US"/>
+        </w:rPr>
+        <w:t xml:space="preserve">Open in </w:t>
+      </w:r>
+      <w:proofErr w:type="spellStart"/>
+      <w:r>
+        <w:rPr>
+          <w:rFonts w:ascii="Arial" w:hAnsi="Arial" w:cs="Arial"/>
+          <w:sz w:val="22"/>
+          <w:lang w:val="en-US"/>
+        </w:rPr>
+        <w:t>mricron</w:t>
+      </w:r>
+      <w:proofErr w:type="spellEnd"/>
+      <w:r>
+        <w:rPr>
+          <w:rFonts w:ascii="Arial" w:hAnsi="Arial" w:cs="Arial"/>
+          <w:sz w:val="22"/>
+          <w:lang w:val="en-US"/>
+        </w:rPr>
+        <w:t xml:space="preserve"> the </w:t>
+      </w:r>
+      <w:proofErr w:type="spellStart"/>
+      <w:r>
+        <w:rPr>
+          <w:rFonts w:ascii="Arial" w:hAnsi="Arial" w:cs="Arial"/>
+          <w:sz w:val="22"/>
+          <w:lang w:val="en-US"/>
+        </w:rPr>
+        <w:t>skullstripped</w:t>
+      </w:r>
+      <w:proofErr w:type="spellEnd"/>
+      <w:r>
+        <w:rPr>
+          <w:rFonts w:ascii="Arial" w:hAnsi="Arial" w:cs="Arial"/>
+          <w:sz w:val="22"/>
+          <w:lang w:val="en-US"/>
+        </w:rPr>
+        <w:t xml:space="preserve"> </w:t>
+      </w:r>
+      <w:proofErr w:type="spellStart"/>
+      <w:r>
+        <w:rPr>
+          <w:rFonts w:ascii="Arial" w:hAnsi="Arial" w:cs="Arial"/>
+          <w:sz w:val="22"/>
+          <w:lang w:val="en-US"/>
+        </w:rPr>
+        <w:t>anat</w:t>
+      </w:r>
+      <w:proofErr w:type="spellEnd"/>
+      <w:r>
+        <w:rPr>
+          <w:rFonts w:ascii="Arial" w:hAnsi="Arial" w:cs="Arial"/>
+          <w:sz w:val="22"/>
+          <w:lang w:val="en-US"/>
+        </w:rPr>
+        <w:t xml:space="preserve"> and overlay the </w:t>
+      </w:r>
+      <w:proofErr w:type="spellStart"/>
+      <w:r>
+        <w:rPr>
+          <w:rFonts w:ascii="Arial" w:hAnsi="Arial" w:cs="Arial"/>
+          <w:sz w:val="22"/>
+          <w:lang w:val="en-US"/>
+        </w:rPr>
+        <w:t>wbrainmask</w:t>
+      </w:r>
+      <w:proofErr w:type="spellEnd"/>
+      <w:r>
+        <w:rPr>
+          <w:rFonts w:ascii="Arial" w:hAnsi="Arial" w:cs="Arial"/>
+          <w:sz w:val="22"/>
+          <w:lang w:val="en-US"/>
+        </w:rPr>
+        <w:t xml:space="preserve">. You can overlay also the </w:t>
+      </w:r>
+      <w:proofErr w:type="spellStart"/>
+      <w:r>
+        <w:rPr>
+          <w:rFonts w:ascii="Arial" w:hAnsi="Arial" w:cs="Arial"/>
+          <w:sz w:val="22"/>
+          <w:lang w:val="en-US"/>
+        </w:rPr>
+        <w:t>angio</w:t>
+      </w:r>
+      <w:proofErr w:type="spellEnd"/>
+      <w:r>
+        <w:rPr>
+          <w:rFonts w:ascii="Arial" w:hAnsi="Arial" w:cs="Arial"/>
+          <w:sz w:val="22"/>
+          <w:lang w:val="en-US"/>
+        </w:rPr>
+        <w:t xml:space="preserve"> and change </w:t>
+      </w:r>
+      <w:proofErr w:type="spellStart"/>
+      <w:r>
+        <w:rPr>
+          <w:rFonts w:ascii="Arial" w:hAnsi="Arial" w:cs="Arial"/>
+          <w:sz w:val="22"/>
+          <w:lang w:val="en-US"/>
+        </w:rPr>
+        <w:t>colorscale</w:t>
+      </w:r>
+      <w:proofErr w:type="spellEnd"/>
+      <w:r>
+        <w:rPr>
+          <w:rFonts w:ascii="Arial" w:hAnsi="Arial" w:cs="Arial"/>
+          <w:sz w:val="22"/>
+          <w:lang w:val="en-US"/>
+        </w:rPr>
+        <w:t xml:space="preserve"> to see all three layers. </w:t>
+      </w:r>
+      <w:r>
+        <w:rPr>
+          <w:rFonts w:ascii="Arial" w:hAnsi="Arial" w:cs="Arial"/>
+          <w:sz w:val="22"/>
+        </w:rPr>
+        <w:t xml:space="preserve">Deze samen met </w:t>
+      </w:r>
+      <w:proofErr w:type="spellStart"/>
+      <w:r>
+        <w:rPr>
+          <w:rFonts w:ascii="Arial" w:hAnsi="Arial" w:cs="Arial"/>
+          <w:sz w:val="22"/>
+        </w:rPr>
+        <w:t>rangio</w:t>
+      </w:r>
+      <w:proofErr w:type="spellEnd"/>
+      <w:r>
+        <w:rPr>
+          <w:rFonts w:ascii="Arial" w:hAnsi="Arial" w:cs="Arial"/>
+          <w:sz w:val="22"/>
+        </w:rPr>
+        <w:t xml:space="preserve"> (</w:t>
+      </w:r>
+      <w:proofErr w:type="spellStart"/>
+      <w:r>
+        <w:rPr>
+          <w:rFonts w:ascii="Arial" w:hAnsi="Arial" w:cs="Arial"/>
+          <w:sz w:val="22"/>
+        </w:rPr>
+        <w:t>threshold</w:t>
+      </w:r>
+      <w:proofErr w:type="spellEnd"/>
+      <w:r>
+        <w:rPr>
+          <w:rFonts w:ascii="Arial" w:hAnsi="Arial" w:cs="Arial"/>
+          <w:sz w:val="22"/>
+        </w:rPr>
+        <w:t xml:space="preserve"> 50-100 in </w:t>
+      </w:r>
+      <w:proofErr w:type="spellStart"/>
+      <w:r>
+        <w:rPr>
+          <w:rFonts w:ascii="Arial" w:hAnsi="Arial" w:cs="Arial"/>
+          <w:sz w:val="22"/>
+        </w:rPr>
+        <w:t>MRIcron</w:t>
+      </w:r>
+      <w:proofErr w:type="spellEnd"/>
+      <w:r>
+        <w:rPr>
+          <w:rFonts w:ascii="Arial" w:hAnsi="Arial" w:cs="Arial"/>
+          <w:sz w:val="22"/>
+        </w:rPr>
+        <w:t xml:space="preserve">) als </w:t>
+      </w:r>
+      <w:proofErr w:type="spellStart"/>
+      <w:r>
+        <w:rPr>
+          <w:rFonts w:ascii="Arial" w:hAnsi="Arial" w:cs="Arial"/>
+          <w:sz w:val="22"/>
+        </w:rPr>
+        <w:t>overlay</w:t>
+      </w:r>
+      <w:proofErr w:type="spellEnd"/>
+      <w:r>
+        <w:rPr>
+          <w:rFonts w:ascii="Arial" w:hAnsi="Arial" w:cs="Arial"/>
+          <w:sz w:val="22"/>
+        </w:rPr>
+        <w:t xml:space="preserve"> over anatomie leggen in </w:t>
+      </w:r>
+      <w:proofErr w:type="spellStart"/>
+      <w:r>
+        <w:rPr>
+          <w:rFonts w:ascii="Arial" w:hAnsi="Arial" w:cs="Arial"/>
+          <w:sz w:val="22"/>
+        </w:rPr>
+        <w:t>MRIcron</w:t>
+      </w:r>
+      <w:proofErr w:type="spellEnd"/>
+      <w:r>
+        <w:rPr>
+          <w:rFonts w:ascii="Arial" w:hAnsi="Arial" w:cs="Arial"/>
+          <w:sz w:val="22"/>
+        </w:rPr>
+        <w:t xml:space="preserve">. Kijken wat de beste drempel zou kunnen zijn, zodat de vaten </w:t>
+      </w:r>
+      <w:r>
+        <w:rPr>
+          <w:rFonts w:ascii="Arial" w:hAnsi="Arial" w:cs="Arial"/>
+          <w:sz w:val="22"/>
+        </w:rPr>
+        <w:t>(</w:t>
+      </w:r>
+      <w:proofErr w:type="spellStart"/>
+      <w:r>
+        <w:rPr>
+          <w:rFonts w:ascii="Arial" w:hAnsi="Arial" w:cs="Arial"/>
+          <w:sz w:val="22"/>
+        </w:rPr>
+        <w:t>vessels</w:t>
+      </w:r>
+      <w:proofErr w:type="spellEnd"/>
+      <w:r>
+        <w:rPr>
+          <w:rFonts w:ascii="Arial" w:hAnsi="Arial" w:cs="Arial"/>
+          <w:sz w:val="22"/>
+        </w:rPr>
+        <w:t xml:space="preserve">) </w:t>
+      </w:r>
+      <w:r>
+        <w:rPr>
+          <w:rFonts w:ascii="Arial" w:hAnsi="Arial" w:cs="Arial"/>
+          <w:sz w:val="22"/>
+        </w:rPr>
+        <w:t xml:space="preserve">die je wilt zien nog te zien zijn en de vaten die je niet wilt zien, niet. </w:t>
+      </w:r>
+      <w:proofErr w:type="spellStart"/>
+      <w:r>
+        <w:rPr>
+          <w:rFonts w:ascii="Arial" w:hAnsi="Arial" w:cs="Arial"/>
+          <w:sz w:val="22"/>
+          <w:lang w:val="en-US"/>
+        </w:rPr>
+        <w:t>Drempel</w:t>
+      </w:r>
+      <w:proofErr w:type="spellEnd"/>
+      <w:r>
+        <w:rPr>
+          <w:rFonts w:ascii="Arial" w:hAnsi="Arial" w:cs="Arial"/>
+          <w:sz w:val="22"/>
+          <w:lang w:val="en-US"/>
+        </w:rPr>
+        <w:t xml:space="preserve"> is </w:t>
+      </w:r>
+      <w:proofErr w:type="spellStart"/>
+      <w:r>
+        <w:rPr>
+          <w:rFonts w:ascii="Arial" w:hAnsi="Arial" w:cs="Arial"/>
+          <w:sz w:val="22"/>
+          <w:lang w:val="en-US"/>
+        </w:rPr>
+        <w:t>bv</w:t>
+      </w:r>
+      <w:proofErr w:type="spellEnd"/>
+      <w:r>
+        <w:rPr>
+          <w:rFonts w:ascii="Arial" w:hAnsi="Arial" w:cs="Arial"/>
+          <w:sz w:val="22"/>
+          <w:lang w:val="en-US"/>
+        </w:rPr>
+        <w:t xml:space="preserve"> 0.001, 0.01 of 0.1.</w:t>
+      </w:r>
+      <w:r>
+        <w:rPr>
+          <w:rFonts w:ascii="Arial" w:hAnsi="Arial" w:cs="Arial"/>
+          <w:sz w:val="22"/>
+          <w:lang w:val="en-US"/>
+        </w:rPr>
+        <w:t xml:space="preserve"> </w:t>
+      </w:r>
+      <w:r>
+        <w:rPr>
+          <w:rFonts w:ascii="Arial" w:hAnsi="Arial" w:cs="Arial"/>
+          <w:sz w:val="22"/>
+          <w:lang w:val="en-US"/>
+        </w:rPr>
+        <w:t>The smaller the threshold the larger gets the mask.</w:t>
+      </w:r>
+    </w:p>
+    <w:p>
+      <w:pPr>
+        <w:spacing w:line="276" w:lineRule="auto"/>
+        <w:ind w:left="2160"/>
+        <w:jc w:val="both"/>
+        <w:rPr>
+          <w:rFonts w:ascii="Arial" w:hAnsi="Arial" w:cs="Arial"/>
+          <w:sz w:val="22"/>
+          <w:lang w:val="en-US"/>
+        </w:rPr>
+      </w:pPr>
     </w:p>
     <w:p>
       <w:pPr>
@@ -590,7 +1269,25 @@
           <w:sz w:val="22"/>
           <w:lang w:val="en-GB"/>
         </w:rPr>
-        <w:t>new util: new image calculator</w:t>
+        <w:t xml:space="preserve">new </w:t>
+      </w:r>
+      <w:proofErr w:type="spellStart"/>
+      <w:r>
+        <w:rPr>
+          <w:rFonts w:ascii="Arial" w:hAnsi="Arial" w:cs="Arial"/>
+          <w:sz w:val="22"/>
+          <w:lang w:val="en-GB"/>
+        </w:rPr>
+        <w:t>util</w:t>
+      </w:r>
+      <w:proofErr w:type="spellEnd"/>
+      <w:r>
+        <w:rPr>
+          <w:rFonts w:ascii="Arial" w:hAnsi="Arial" w:cs="Arial"/>
+          <w:sz w:val="22"/>
+          <w:lang w:val="en-GB"/>
+        </w:rPr>
+        <w:t>: new image calculator</w:t>
       </w:r>
     </w:p>
     <w:p>
@@ -611,7 +1308,39 @@
           <w:rFonts w:ascii="Arial" w:hAnsi="Arial" w:cs="Arial"/>
           <w:sz w:val="22"/>
         </w:rPr>
-        <w:t>input images: wbrainmask.nii en rangio (in deze volgorde!)</w:t>
+        <w:t xml:space="preserve">input images: </w:t>
+      </w:r>
+      <w:proofErr w:type="spellStart"/>
+      <w:r>
+        <w:rPr>
+          <w:rFonts w:ascii="Arial" w:hAnsi="Arial" w:cs="Arial"/>
+          <w:sz w:val="22"/>
+        </w:rPr>
+        <w:t>wbrainmask.nii</w:t>
+      </w:r>
+      <w:proofErr w:type="spellEnd"/>
+      <w:r>
+        <w:rPr>
+          <w:rFonts w:ascii="Arial" w:hAnsi="Arial" w:cs="Arial"/>
+          <w:sz w:val="22"/>
+        </w:rPr>
+        <w:t xml:space="preserve"> en </w:t>
+      </w:r>
+      <w:proofErr w:type="spellStart"/>
+      <w:r>
+        <w:rPr>
+          <w:rFonts w:ascii="Arial" w:hAnsi="Arial" w:cs="Arial"/>
+          <w:sz w:val="22"/>
+        </w:rPr>
+        <w:t>rangio</w:t>
+      </w:r>
+      <w:proofErr w:type="spellEnd"/>
+      <w:r>
+        <w:rPr>
+          <w:rFonts w:ascii="Arial" w:hAnsi="Arial" w:cs="Arial"/>
+          <w:sz w:val="22"/>
+        </w:rPr>
+        <w:t xml:space="preserve"> (in deze volgorde!)</w:t>
       </w:r>
     </w:p>
     <w:p>
@@ -657,8 +1386,18 @@
           <w:sz w:val="22"/>
           <w:lang w:val="en-GB"/>
         </w:rPr>
-        <w:t>output directory: kiezen</w:t>
-      </w:r>
+        <w:t xml:space="preserve">output directory: </w:t>
+      </w:r>
+      <w:proofErr w:type="spellStart"/>
+      <w:r>
+        <w:rPr>
+          <w:rFonts w:ascii="Arial" w:hAnsi="Arial" w:cs="Arial"/>
+          <w:sz w:val="22"/>
+          <w:lang w:val="en-GB"/>
+        </w:rPr>
+        <w:t>kiezen</w:t>
+      </w:r>
+      <w:proofErr w:type="spellEnd"/>
     </w:p>
     <w:p>
       <w:pPr>
@@ -673,12 +1412,21 @@
           <w:sz w:val="22"/>
         </w:rPr>
       </w:pPr>
-      <w:r>
-        <w:rPr>
-          <w:rFonts w:ascii="Arial" w:hAnsi="Arial" w:cs="Arial"/>
-          <w:sz w:val="22"/>
-        </w:rPr>
-        <w:t>expression:  i2.*(i1&gt;</w:t>
+      <w:proofErr w:type="spellStart"/>
+      <w:r>
+        <w:rPr>
+          <w:rFonts w:ascii="Arial" w:hAnsi="Arial" w:cs="Arial"/>
+          <w:sz w:val="22"/>
+        </w:rPr>
+        <w:t>expression</w:t>
+      </w:r>
+      <w:proofErr w:type="spellEnd"/>
+      <w:r>
+        <w:rPr>
+          <w:rFonts w:ascii="Arial" w:hAnsi="Arial" w:cs="Arial"/>
+          <w:sz w:val="22"/>
+        </w:rPr>
+        <w:t>:  i2.*(i1&gt;</w:t>
       </w:r>
       <w:r>
         <w:rPr>
@@ -715,8 +1463,17 @@
           <w:rFonts w:ascii="Arial" w:hAnsi="Arial" w:cs="Arial"/>
           <w:sz w:val="22"/>
         </w:rPr>
-        <w:t>die drempelwaarde is dus de bv. 0.001, 0.01 of 0.1 die je kiest bij het bekijken in MRIcron</w:t>
-      </w:r>
+        <w:t xml:space="preserve">die drempelwaarde is dus de bv. 0.001, 0.01 of 0.1 die je kiest bij het bekijken in </w:t>
+      </w:r>
+      <w:proofErr w:type="spellStart"/>
+      <w:r>
+        <w:rPr>
+          <w:rFonts w:ascii="Arial" w:hAnsi="Arial" w:cs="Arial"/>
+          <w:sz w:val="22"/>
+        </w:rPr>
+        <w:t>MRIcron</w:t>
+      </w:r>
+      <w:proofErr w:type="spellEnd"/>
     </w:p>
     <w:p>
       <w:pPr>
@@ -741,24 +1498,22 @@
     </w:p>
     <w:p>
       <w:pPr>
-        <w:numPr>
-          <w:ilvl w:val="1"/>
-          <w:numId w:val="3"/>
-        </w:numPr>
-        <w:spacing w:line="276" w:lineRule="auto"/>
-        <w:jc w:val="both"/>
-        <w:rPr>
-          <w:rFonts w:ascii="Arial" w:hAnsi="Arial" w:cs="Arial"/>
-          <w:sz w:val="22"/>
-        </w:rPr>
-      </w:pPr>
-    </w:p>
-    <w:p>
-      <w:pPr>
-        <w:jc w:val="both"/>
-        <w:rPr>
-          <w:rFonts w:ascii="Arial" w:hAnsi="Arial" w:cs="Arial"/>
-          <w:sz w:val="22"/>
+        <w:spacing w:line="276" w:lineRule="auto"/>
+        <w:ind w:left="1440"/>
+        <w:jc w:val="both"/>
+        <w:rPr>
+          <w:rFonts w:ascii="Arial" w:hAnsi="Arial" w:cs="Arial"/>
+          <w:sz w:val="22"/>
+        </w:rPr>
+      </w:pPr>
+    </w:p>
+    <w:p>
+      <w:pPr>
+        <w:jc w:val="both"/>
+        <w:rPr>
+          <w:rFonts w:ascii="Arial" w:hAnsi="Arial" w:cs="Arial"/>
+          <w:sz w:val="22"/>
+          <w:lang w:val="en-US"/>
         </w:rPr>
       </w:pPr>
       <w:r>
@@ -766,18 +1521,91 @@
           <w:rFonts w:ascii="Arial" w:hAnsi="Arial" w:cs="Arial"/>
           <w:b/>
           <w:sz w:val="22"/>
-        </w:rPr>
-        <w:t>Skull stripping in mricron</w:t>
-      </w:r>
-      <w:r>
-        <w:rPr>
-          <w:rFonts w:ascii="Arial" w:hAnsi="Arial" w:cs="Arial"/>
-          <w:sz w:val="22"/>
-        </w:rPr>
-        <w:t>: Draw &gt; Adavnced &gt; Brain extraction. Set a value between 0.3-1 for threshold.</w:t>
-      </w:r>
-      <w:bookmarkStart w:id="0" w:name="_GoBack"/>
-      <w:bookmarkEnd w:id="0"/>
+          <w:lang w:val="en-US"/>
+        </w:rPr>
+        <w:t xml:space="preserve">Skull stripping in </w:t>
+      </w:r>
+      <w:r>
+        <w:rPr>
+          <w:rFonts w:ascii="Arial" w:hAnsi="Arial" w:cs="Arial"/>
+          <w:b/>
+          <w:sz w:val="22"/>
+          <w:lang w:val="en-US"/>
+        </w:rPr>
+        <w:t>terminal</w:t>
+      </w:r>
+      <w:r>
+        <w:rPr>
+          <w:rFonts w:ascii="Arial" w:hAnsi="Arial" w:cs="Arial"/>
+          <w:sz w:val="22"/>
+          <w:lang w:val="en-US"/>
+        </w:rPr>
+        <w:t xml:space="preserve">: </w:t>
+      </w:r>
+    </w:p>
+    <w:p>
+      <w:pPr>
+        <w:jc w:val="both"/>
+        <w:rPr>
+          <w:rFonts w:ascii="Arial" w:hAnsi="Arial" w:cs="Arial"/>
+          <w:sz w:val="22"/>
+          <w:lang w:val="en-US"/>
+        </w:rPr>
+      </w:pPr>
+      <w:r>
+        <w:rPr>
+          <w:rFonts w:ascii="Arial" w:hAnsi="Arial" w:cs="Arial"/>
+          <w:sz w:val="22"/>
+          <w:lang w:val="en-US"/>
+        </w:rPr>
+        <w:t xml:space="preserve">bet </w:t>
+      </w:r>
+      <w:proofErr w:type="spellStart"/>
+      <w:r>
+        <w:rPr>
+          <w:rFonts w:ascii="Arial" w:hAnsi="Arial" w:cs="Arial"/>
+          <w:sz w:val="22"/>
+          <w:lang w:val="en-US"/>
+        </w:rPr>
+        <w:t>anat.nii</w:t>
+      </w:r>
+      <w:proofErr w:type="spellEnd"/>
+      <w:r>
+        <w:rPr>
+          <w:rFonts w:ascii="Arial" w:hAnsi="Arial" w:cs="Arial"/>
+          <w:sz w:val="22"/>
+          <w:lang w:val="en-US"/>
+        </w:rPr>
+        <w:t xml:space="preserve"> </w:t>
+      </w:r>
+      <w:proofErr w:type="spellStart"/>
+      <w:r>
+        <w:rPr>
+          <w:rFonts w:ascii="Arial" w:hAnsi="Arial" w:cs="Arial"/>
+          <w:sz w:val="22"/>
+          <w:lang w:val="en-US"/>
+        </w:rPr>
+        <w:t>anat_skullstripped.nii</w:t>
+      </w:r>
+      <w:proofErr w:type="spellEnd"/>
+      <w:r>
+        <w:rPr>
+          <w:rFonts w:ascii="Arial" w:hAnsi="Arial" w:cs="Arial"/>
+          <w:sz w:val="22"/>
+          <w:lang w:val="en-US"/>
+        </w:rPr>
+        <w:t xml:space="preserve"> –f 0.5 (smaller f gives larger balloon)</w:t>
+      </w:r>
+    </w:p>
+    <w:p>
+      <w:pPr>
+        <w:jc w:val="both"/>
+        <w:rPr>
+          <w:rFonts w:ascii="Arial" w:hAnsi="Arial" w:cs="Arial"/>
+          <w:sz w:val="22"/>
+          <w:lang w:val="en-US"/>
+        </w:rPr>
+      </w:pPr>
     </w:p>
     <w:sectPr>
       <w:pgSz w:w="11906" w:h="16838"/>
@@ -790,7 +1618,7 @@
 </file>
 
 <file path=word/numbering.xml><?xml version="1.0" encoding="utf-8"?>
-<w:numbering xmlns:wpc="http://schemas.microsoft.com/office/word/2010/wordprocessingCanvas" xmlns:mo="http://schemas.microsoft.com/office/mac/office/2008/main" xmlns:mc="http://schemas.openxmlformats.org/markup-compatibility/2006" xmlns:mv="urn:schemas-microsoft-com:mac:vml" xmlns:o="urn:schemas-microsoft-com:office:office" xmlns:r="http://schemas.openxmlformats.org/officeDocument/2006/relationships" xmlns:m="http://schemas.openxmlformats.org/officeDocument/2006/math" xmlns:v="urn:schemas-microsoft-com:vml" xmlns:wp14="http://schemas.microsoft.com/office/word/2010/wordprocessingDrawing" xmlns:wp="http://schemas.openxmlformats.org/drawingml/2006/wordprocessingDrawing" xmlns:w10="urn:schemas-microsoft-com:office:word" xmlns:w="http://schemas.openxmlformats.org/wordprocessingml/2006/main" xmlns:w14="http://schemas.microsoft.com/office/word/2010/wordml" xmlns:wpg="http://schemas.microsoft.com/office/word/2010/wordprocessingGroup" xmlns:wpi="http://schemas.microsoft.com/office/word/2010/wordprocessingInk" xmlns:wne="http://schemas.microsoft.com/office/word/2006/wordml" xmlns:wps="http://schemas.microsoft.com/office/word/2010/wordprocessingShape" mc:Ignorable="w14 wp14">
+<w:numbering xmlns:wpc="http://schemas.microsoft.com/office/word/2010/wordprocessingCanvas" xmlns:mc="http://schemas.openxmlformats.org/markup-compatibility/2006" xmlns:o="urn:schemas-microsoft-com:office:office" xmlns:r="http://schemas.openxmlformats.org/officeDocument/2006/relationships" xmlns:m="http://schemas.openxmlformats.org/officeDocument/2006/math" xmlns:v="urn:schemas-microsoft-com:vml" xmlns:wp14="http://schemas.microsoft.com/office/word/2010/wordprocessingDrawing" xmlns:wp="http://schemas.openxmlformats.org/drawingml/2006/wordprocessingDrawing" xmlns:w10="urn:schemas-microsoft-com:office:word" xmlns:w="http://schemas.openxmlformats.org/wordprocessingml/2006/main" xmlns:w14="http://schemas.microsoft.com/office/word/2010/wordml" xmlns:wpg="http://schemas.microsoft.com/office/word/2010/wordprocessingGroup" xmlns:wpi="http://schemas.microsoft.com/office/word/2010/wordprocessingInk" xmlns:wne="http://schemas.microsoft.com/office/word/2006/wordml" xmlns:wps="http://schemas.microsoft.com/office/word/2010/wordprocessingShape" mc:Ignorable="w14 wp14">
   <w:abstractNum w:abstractNumId="0">
     <w:nsid w:val="2F2C54A1"/>
     <w:multiLevelType w:val="hybridMultilevel"/>
@@ -1045,7 +1873,7 @@
       </w:pPr>
     </w:pPrDefault>
   </w:docDefaults>
-  <w:latentStyles w:defLockedState="0" w:defUIPriority="99" w:defSemiHidden="1" w:defUnhideWhenUsed="1" w:defQFormat="0" w:count="276">
+  <w:latentStyles w:defLockedState="0" w:defUIPriority="99" w:defSemiHidden="1" w:defUnhideWhenUsed="1" w:defQFormat="0" w:count="267">
     <w:lsdException w:name="Normal" w:semiHidden="0" w:uiPriority="0" w:unhideWhenUsed="0" w:qFormat="1"/>
     <w:lsdException w:name="heading 1" w:semiHidden="0" w:uiPriority="9" w:unhideWhenUsed="0" w:qFormat="1"/>
     <w:lsdException w:name="heading 2" w:uiPriority="9" w:qFormat="1"/>
@@ -1229,7 +2057,7 @@
 </file>
 
 <file path=word/stylesWithEffects.xml><?xml version="1.0" encoding="utf-8"?>
-<w:styles xmlns:wpc="http://schemas.microsoft.com/office/word/2010/wordprocessingCanvas" xmlns:mo="http://schemas.microsoft.com/office/mac/office/2008/main" xmlns:mc="http://schemas.openxmlformats.org/markup-compatibility/2006" xmlns:mv="urn:schemas-microsoft-com:mac:vml" xmlns:o="urn:schemas-microsoft-com:office:office" xmlns:r="http://schemas.openxmlformats.org/officeDocument/2006/relationships" xmlns:m="http://schemas.openxmlformats.org/officeDocument/2006/math" xmlns:v="urn:schemas-microsoft-com:vml" xmlns:wp14="http://schemas.microsoft.com/office/word/2010/wordprocessingDrawing" xmlns:wp="http://schemas.openxmlformats.org/drawingml/2006/wordprocessingDrawing" xmlns:w10="urn:schemas-microsoft-com:office:word" xmlns:w="http://schemas.openxmlformats.org/wordprocessingml/2006/main" xmlns:w14="http://schemas.microsoft.com/office/word/2010/wordml" xmlns:wpg="http://schemas.microsoft.com/office/word/2010/wordprocessingGroup" xmlns:wpi="http://schemas.microsoft.com/office/word/2010/wordprocessingInk" xmlns:wne="http://schemas.microsoft.com/office/word/2006/wordml" xmlns:wps="http://schemas.microsoft.com/office/word/2010/wordprocessingShape" mc:Ignorable="w14 wp14">
+<w:styles xmlns:wpc="http://schemas.microsoft.com/office/word/2010/wordprocessingCanvas" xmlns:mc="http://schemas.openxmlformats.org/markup-compatibility/2006" xmlns:o="urn:schemas-microsoft-com:office:office" xmlns:r="http://schemas.openxmlformats.org/officeDocument/2006/relationships" xmlns:m="http://schemas.openxmlformats.org/officeDocument/2006/math" xmlns:v="urn:schemas-microsoft-com:vml" xmlns:wp14="http://schemas.microsoft.com/office/word/2010/wordprocessingDrawing" xmlns:wp="http://schemas.openxmlformats.org/drawingml/2006/wordprocessingDrawing" xmlns:w10="urn:schemas-microsoft-com:office:word" xmlns:w="http://schemas.openxmlformats.org/wordprocessingml/2006/main" xmlns:w14="http://schemas.microsoft.com/office/word/2010/wordml" xmlns:wpg="http://schemas.microsoft.com/office/word/2010/wordprocessingGroup" xmlns:wpi="http://schemas.microsoft.com/office/word/2010/wordprocessingInk" xmlns:wne="http://schemas.microsoft.com/office/word/2006/wordml" xmlns:wps="http://schemas.microsoft.com/office/word/2010/wordprocessingShape" mc:Ignorable="w14 wp14">
   <w:docDefaults>
     <w:rPrDefault>
       <w:rPr>
@@ -1245,7 +2073,7 @@
       </w:pPr>
     </w:pPrDefault>
   </w:docDefaults>
-  <w:latentStyles w:defLockedState="0" w:defUIPriority="99" w:defSemiHidden="1" w:defUnhideWhenUsed="1" w:defQFormat="0" w:count="276">
+  <w:latentStyles w:defLockedState="0" w:defUIPriority="99" w:defSemiHidden="1" w:defUnhideWhenUsed="1" w:defQFormat="0" w:count="267">
     <w:lsdException w:name="Normal" w:semiHidden="0" w:uiPriority="0" w:unhideWhenUsed="0" w:qFormat="1"/>
     <w:lsdException w:name="heading 1" w:semiHidden="0" w:uiPriority="9" w:unhideWhenUsed="0" w:qFormat="1"/>
     <w:lsdException w:name="heading 2" w:uiPriority="9" w:qFormat="1"/>

</xml_diff>